<commit_message>
Ajustando manuscrito e criando outro completo
</commit_message>
<xml_diff>
--- a/Manuscrito_R/Manuscrito_R.docx
+++ b/Manuscrito_R/Manuscrito_R.docx
@@ -54,54 +54,34 @@
     </w:p>
     <w:p>
       <w:pPr>
-        <w:pStyle w:val="Subtitle"/>
-      </w:pPr>
-      <w:r>
-        <w:t xml:space="preserve">teremos</w:t>
-      </w:r>
-      <w:r>
-        <w:t xml:space="preserve"> </w:t>
-      </w:r>
-      <w:r>
-        <w:t xml:space="preserve">um</w:t>
-      </w:r>
-      <w:r>
-        <w:t xml:space="preserve"> </w:t>
-      </w:r>
-      <w:r>
-        <w:t xml:space="preserve">subtitulo?</w:t>
-      </w:r>
-    </w:p>
-    <w:p>
-      <w:pPr>
         <w:pStyle w:val="Abstract"/>
       </w:pPr>
       <w:r>
-        <w:t xml:space="preserve">The</w:t>
-      </w:r>
-      <w:r>
-        <w:t xml:space="preserve"> </w:t>
-      </w:r>
-      <w:r>
-        <w:t xml:space="preserve">text</w:t>
-      </w:r>
-      <w:r>
-        <w:t xml:space="preserve"> </w:t>
-      </w:r>
-      <w:r>
-        <w:t xml:space="preserve">of</w:t>
-      </w:r>
-      <w:r>
-        <w:t xml:space="preserve"> </w:t>
-      </w:r>
-      <w:r>
-        <w:t xml:space="preserve">your</w:t>
-      </w:r>
-      <w:r>
-        <w:t xml:space="preserve"> </w:t>
-      </w:r>
-      <w:r>
-        <w:t xml:space="preserve">abstract.</w:t>
+        <w:t xml:space="preserve">Escrever</w:t>
+      </w:r>
+      <w:r>
+        <w:t xml:space="preserve"> </w:t>
+      </w:r>
+      <w:r>
+        <w:t xml:space="preserve">abstract</w:t>
+      </w:r>
+      <w:r>
+        <w:t xml:space="preserve"> </w:t>
+      </w:r>
+      <w:r>
+        <w:t xml:space="preserve">aqui,</w:t>
+      </w:r>
+      <w:r>
+        <w:t xml:space="preserve"> </w:t>
+      </w:r>
+      <w:r>
+        <w:t xml:space="preserve">total</w:t>
+      </w:r>
+      <w:r>
+        <w:t xml:space="preserve"> </w:t>
+      </w:r>
+      <w:r>
+        <w:t xml:space="preserve">de</w:t>
       </w:r>
       <w:r>
         <w:t xml:space="preserve"> </w:t>
@@ -125,7 +105,7 @@
         <w:t xml:space="preserve"> </w:t>
       </w:r>
       <w:r>
-        <w:t xml:space="preserve">words.</w:t>
+        <w:t xml:space="preserve">palavras.</w:t>
       </w:r>
     </w:p>
     <w:bookmarkStart w:id="20" w:name="intro"/>
@@ -198,7 +178,7 @@
         <w:t xml:space="preserve"> </w:t>
       </w:r>
       <w:r>
-        <w:t xml:space="preserve">(Liu et al. 2020)</w:t>
+        <w:t xml:space="preserve">(H. Liu et al. 2020)</w:t>
       </w:r>
       <w:r>
         <w:t xml:space="preserve">.</w:t>
@@ -321,7 +301,7 @@
         <w:pStyle w:val="FirstParagraph"/>
       </w:pPr>
       <w:r>
-        <w:t xml:space="preserve">We conducted the survey between December 2018 and March 2019 among the local residents of the city of Recife that uses at least one of the 9 parks of the city. The survey method was face-to-face personal interviews by means of a structured questionnaire and was applied to 1281 questionnaires. All procedures were according to the rules of resolution 510/1617 (BRASIL, 2016), the opinion survey format was prepared and did not request any identification.</w:t>
+        <w:t xml:space="preserve">We conducted the survey between December 2018 and March 2019 among the local residents of the city of Recife that uses at least one of the 9 parks of the city. The survey method was face-to-face personal interviews by means of a structured questionnaire and was applied to 1281 questionnaires. All procedures were according to the rules of resolution 510/1617 of National Health Council (CNS), the opinion survey format was prepared and did not request any identification.</w:t>
       </w:r>
     </w:p>
     <w:p>
@@ -348,7 +328,25 @@
         <w:pStyle w:val="BodyText"/>
       </w:pPr>
       <w:r>
-        <w:t xml:space="preserve">The current survey was tested through a pilot study/previous survey in one of the city parks (CITAR ARTIGO DO ARACA). We have constructed the bid vector for the dichotomous choice questions based on the analysis of the WTP responses in the previous survey. The questionnaire’s structure was based on the NOAA panel recommendations for CVM studies (Arrow et al., 1993). The questionnaire consisted of a set of 17 questions.</w:t>
+        <w:t xml:space="preserve">The current survey was tested through a pilot study/previous survey in one of the city parks</w:t>
+      </w:r>
+      <w:r>
+        <w:t xml:space="preserve"> </w:t>
+      </w:r>
+      <w:r>
+        <w:t xml:space="preserve">(Cruz Neto et al. 2021)</w:t>
+      </w:r>
+      <w:r>
+        <w:t xml:space="preserve">. We have constructed the bid vector for the dichotomous choice questions based on the analysis of the WTP respo nses in the previous survey. The questionnaire’s structure was based on the NOAA panel recommendations for CVM studies</w:t>
+      </w:r>
+      <w:r>
+        <w:t xml:space="preserve"> </w:t>
+      </w:r>
+      <w:r>
+        <w:t xml:space="preserve">(Arrow et al. 1993)</w:t>
+      </w:r>
+      <w:r>
+        <w:t xml:space="preserve">. The questionnaire consisted of a set of 17 questions.</w:t>
       </w:r>
     </w:p>
     <w:p>
@@ -356,7 +354,7 @@
         <w:pStyle w:val="BodyText"/>
       </w:pPr>
       <w:r>
-        <w:t xml:space="preserve">In the first part, we surveyed respondents’ socio-economic and household characteristics from age at least 18 years. In the second part we asked about: a) the visit purpose to the park, b) the frequency visits to the park, c) the main criteria determining the decision to visit a park, d) their perceptions about the park characteristics (e.g. infrastructure, maintenance, size, security), finally, e) their perception about the presence of ecosystem services in the park.</w:t>
+        <w:t xml:space="preserve">In the first part, we surveyed respondents’ socio-economic and household characteristics from age at least 18 years. In the second part we asked about: a) the visit purpose to the park, b) the frequency visits to the park, c) the main criteria determining the decision to visit a park, d) their perceptions about the park characteristics (e.g. Facilities, maintenance, size, security), finally, e) their perception about the presence of ecosystem services in the park.</w:t>
       </w:r>
     </w:p>
     <w:p>
@@ -372,7 +370,28 @@
         <w:pStyle w:val="BodyText"/>
       </w:pPr>
       <w:r>
-        <w:t xml:space="preserve">In the approach to respondents on the park, we asked residents if they wanted to participate in this research (i.e., if they agree to respond to the survey questions). After the two initial parts of the questionnaire, we asked how much they would be willing to pay for the changes presented to them. The interviewer explained their answers would be useful to the decision-making and planning process. About the WTP question, we adopted a close-ended format to better approximate real market transactions (i.e., take-it or leave-it decisions). We have have adopted the a double-bounded (DB) dichotomous choice format following the recommendations of the NOAA panel (Arrow et al., 1993) and Hanemann (1984). The procedures presents to respondents an initial bid value, randomly selected from a set of 70 bid levels - R$ 1 to R$ 70. If the response was</w:t>
+        <w:t xml:space="preserve">In the approach to respondents on the park, we asked residents if they wanted to participate in this research (i.e., if they agree to respond to the survey questions). After the two initial parts of the questionnaire, we asked how much they would be willing to pay for the changes presented to them. The interviewer explained their answers would be useful to the decision-making and planning process. About the WTP question, we adopted a close-ended format to better approximate real market transactions (i.e., take-it or leave-it decisions). We have have adopted the a double-bounded (DB) dichotomous choice format following the recommendations of the NOAA panel</w:t>
+      </w:r>
+      <w:r>
+        <w:t xml:space="preserve"> </w:t>
+      </w:r>
+      <w:r>
+        <w:t xml:space="preserve">(Arrow et al. 1993)</w:t>
+      </w:r>
+      <w:r>
+        <w:t xml:space="preserve"> </w:t>
+      </w:r>
+      <w:r>
+        <w:t xml:space="preserve">and</w:t>
+      </w:r>
+      <w:r>
+        <w:t xml:space="preserve"> </w:t>
+      </w:r>
+      <w:r>
+        <w:t xml:space="preserve">(Hanemann, Loomis, and Kanninen 1991)</w:t>
+      </w:r>
+      <w:r>
+        <w:t xml:space="preserve">. The procedures presents to respondents an initial bid value, randomly selected from a set of 70 bid levels - R$ 1 to R$ 70. If the response was</w:t>
       </w:r>
       <w:r>
         <w:t xml:space="preserve"> </w:t>
@@ -426,7 +445,16 @@
         <w:pStyle w:val="FirstParagraph"/>
       </w:pPr>
       <w:r>
-        <w:t xml:space="preserve">According to Groothuis and Whitehead (2002), econometric models of dichotomous choice have been an instrument widely used to address issues related to contingent valuation. O Modelo de utilidade randômica fornece as bases teóricas para a análise de Métodos de Valoração Contingente.In this model an individual could choose to pay a donation fee for the conservation of the services provided by the studied area if the following conditions are met (Hanemann, 1984):</w:t>
+        <w:t xml:space="preserve">According to</w:t>
+      </w:r>
+      <w:r>
+        <w:t xml:space="preserve"> </w:t>
+      </w:r>
+      <w:r>
+        <w:t xml:space="preserve">(Groothuis and Whitehead 2002)</w:t>
+      </w:r>
+      <w:r>
+        <w:t xml:space="preserve">, econometric models of dichotomous choice have been an instrument widely used to address issues related to contingent valuation. O Modelo de utilidade randômica fornece as bases teóricas para a análise de Métodos de Valoração Contingente.In this model an individual could choose to pay a donation fee for the conservation of the services provided by the studied area if the following conditions are met (Hanemann, 1984):</w:t>
       </w:r>
     </w:p>
     <w:p>
@@ -563,7 +591,16 @@
         <w:pStyle w:val="BodyText"/>
       </w:pPr>
       <w:r>
-        <w:t xml:space="preserve">The MVC dichotomous choice format requires a qualitative choice model. The use of a linear distribution of the WTP and a Bivariate Probit Model (BPM), was developed based on the model by Cameron &amp; Quiggin (1994). It is assumed that the error of the second dichotomous question is correlated with the error of the first question. For this reason, we follow Alberini’s (1995) recommendation for the choice of bivariate dichotomous models, because if the coefficient correlation,</w:t>
+        <w:t xml:space="preserve">The MVC dichotomous choice format requires a qualitative choice model. The use of a linear distribution of the WTP and a Bivariate Probit Model (BPM), was developed based on the model by</w:t>
+      </w:r>
+      <w:r>
+        <w:t xml:space="preserve"> </w:t>
+      </w:r>
+      <w:r>
+        <w:t xml:space="preserve">(Cameron and Quiggin 1994)</w:t>
+      </w:r>
+      <w:r>
+        <w:t xml:space="preserve">. It is assumed that the error of the second dichotomous question is correlated with the error of the first question. For this reason, we follow Alberini’s (1995) recommendation for the choice of bivariate dichotomous models, because if the coefficient correlation,</w:t>
       </w:r>
       <w:r>
         <w:t xml:space="preserve"> </w:t>
@@ -1298,7 +1335,7 @@
         <w:t xml:space="preserve"> </w:t>
       </w:r>
       <w:r>
-        <w:t xml:space="preserve">is a dummie for assessing the respondent regarding of the park’s infrastructure (good / great =</w:t>
+        <w:t xml:space="preserve">is a dummie for assessing the respondent regarding of the park’s Facilities (good / great =</w:t>
       </w:r>
       <w:r>
         <w:t xml:space="preserve"> </w:t>
@@ -3226,7 +3263,7 @@
     <w:bookmarkEnd w:id="24"/>
     <w:bookmarkEnd w:id="25"/>
     <w:bookmarkEnd w:id="26"/>
-    <w:bookmarkStart w:id="28" w:name="sec:3"/>
+    <w:bookmarkStart w:id="29" w:name="sec:3"/>
     <w:p>
       <w:pPr>
         <w:pStyle w:val="Heading1"/>
@@ -3235,12 +3272,81 @@
         <w:t xml:space="preserve">Results</w:t>
       </w:r>
     </w:p>
+    <w:bookmarkStart w:id="27" w:name="respondents-profile"/>
+    <w:p>
+      <w:pPr>
+        <w:pStyle w:val="Heading2"/>
+      </w:pPr>
+      <w:r>
+        <w:t xml:space="preserve">Respondent’s profile</w:t>
+      </w:r>
+    </w:p>
     <w:p>
       <w:pPr>
         <w:pStyle w:val="FirstParagraph"/>
       </w:pPr>
       <w:r>
-        <w:t xml:space="preserve">After processing the data, 1144 questionnaires were used. Considering the estimated population of 1,653,461 inhabitants of the city, and the distribution between age groups, income, sex and place of residence, the data are representative for the city. Among the interviewees, 51.68% were female; 48.32 male. The vast majority of respondents 92.82% were young adults (&lt;65 years), living in 94 neighborhoods in the city (Table 1).</w:t>
+        <w:t xml:space="preserve">After processing the data, 1144 questionnaires were used. Considering the estimated population of 1,653,461 inhabitants of the city, and the distribution between age groups, income, sex and place of residence, the data are representative for the city. Among the interviewees,</w:t>
+      </w:r>
+      <w:r>
+        <w:t xml:space="preserve"> </w:t>
+      </w:r>
+      <m:oMath>
+        <m:r>
+          <m:t>51.68</m:t>
+        </m:r>
+        <m:r>
+          <m:rPr>
+            <m:sty m:val="p"/>
+          </m:rPr>
+          <m:t>%</m:t>
+        </m:r>
+      </m:oMath>
+      <w:r>
+        <w:t xml:space="preserve"> </w:t>
+      </w:r>
+      <w:r>
+        <w:t xml:space="preserve">were female;</w:t>
+      </w:r>
+      <w:r>
+        <w:t xml:space="preserve"> </w:t>
+      </w:r>
+      <m:oMath>
+        <m:r>
+          <m:t>48.32</m:t>
+        </m:r>
+        <m:r>
+          <m:rPr>
+            <m:sty m:val="p"/>
+          </m:rPr>
+          <m:t>%</m:t>
+        </m:r>
+      </m:oMath>
+      <w:r>
+        <w:t xml:space="preserve"> </w:t>
+      </w:r>
+      <w:r>
+        <w:t xml:space="preserve">male. The vast majority of respondents</w:t>
+      </w:r>
+      <w:r>
+        <w:t xml:space="preserve"> </w:t>
+      </w:r>
+      <m:oMath>
+        <m:r>
+          <m:t>92.82</m:t>
+        </m:r>
+        <m:r>
+          <m:rPr>
+            <m:sty m:val="p"/>
+          </m:rPr>
+          <m:t>%</m:t>
+        </m:r>
+      </m:oMath>
+      <w:r>
+        <w:t xml:space="preserve"> </w:t>
+      </w:r>
+      <w:r>
+        <w:t xml:space="preserve">were young adults (&lt;65 years), living in 94 neighborhoods in the city (Table 1).</w:t>
       </w:r>
     </w:p>
     <w:p>
@@ -3248,6 +3354,24 @@
         <w:pStyle w:val="BodyText"/>
       </w:pPr>
       <w:r>
+        <w:t xml:space="preserve">Inserir tabela considerando a informação</w:t>
+      </w:r>
+      <w:r>
+        <w:t xml:space="preserve"> </w:t>
+      </w:r>
+      <w:r>
+        <w:rPr>
+          <w:bCs/>
+          <w:b/>
+        </w:rPr>
+        <w:t xml:space="preserve">Objetivo de visita</w:t>
+      </w:r>
+    </w:p>
+    <w:p>
+      <w:pPr>
+        <w:pStyle w:val="BodyText"/>
+      </w:pPr>
+      <w:r>
         <w:t xml:space="preserve">Regarding the profile of respondents,</w:t>
       </w:r>
       <w:r>
@@ -3256,6 +3380,12 @@
       <m:oMath>
         <m:r>
           <m:t>45.9</m:t>
+        </m:r>
+        <m:r>
+          <m:rPr>
+            <m:sty m:val="p"/>
+          </m:rPr>
+          <m:t>%</m:t>
         </m:r>
       </m:oMath>
       <w:r>
@@ -3334,12 +3464,18 @@
         <m:r>
           <m:t>25.9</m:t>
         </m:r>
+        <m:r>
+          <m:rPr>
+            <m:sty m:val="p"/>
+          </m:rPr>
+          <m:t>%</m:t>
+        </m:r>
       </m:oMath>
       <w:r>
         <w:t xml:space="preserve"> </w:t>
       </w:r>
       <w:r>
-        <w:t xml:space="preserve">hold a degree from a university or from a technological educational institute.About the use of dummy variables, we focused on respondents assessing their self-perception on the temperature in the park, and regarding the park’s infrastructure. About</w:t>
+        <w:t xml:space="preserve">hold a degree from a university or from a technological educational institute.About the use of dummy variables, we focused on respondents assessing their self-perception on the temperature in the park, and regarding the park’s Facilities. About</w:t>
       </w:r>
       <w:r>
         <w:t xml:space="preserve"> </w:t>
@@ -3348,6 +3484,12 @@
         <m:r>
           <m:t>31.8</m:t>
         </m:r>
+        <m:r>
+          <m:rPr>
+            <m:sty m:val="p"/>
+          </m:rPr>
+          <m:t>%</m:t>
+        </m:r>
       </m:oMath>
       <w:r>
         <w:t xml:space="preserve"> </w:t>
@@ -3362,62 +3504,121 @@
         <m:r>
           <m:t>55.4</m:t>
         </m:r>
+        <m:r>
+          <m:rPr>
+            <m:sty m:val="p"/>
+          </m:rPr>
+          <m:t>%</m:t>
+        </m:r>
       </m:oMath>
       <w:r>
         <w:t xml:space="preserve"> </w:t>
       </w:r>
       <w:r>
-        <w:t xml:space="preserve">evaluated the "infrastructure as good/great. These variables were included in the analysis because it was expected to affect positively the probability to participate in the project, as well the respondent’s WTP.(ver tabela x)</w:t>
+        <w:t xml:space="preserve">evaluated the "Facilities as good/great. These variables were included in the analysis because it was expected to affect positively the probability to participate in the project, as well the respondent’s WTP.(ver tabela x)</w:t>
       </w:r>
     </w:p>
     <w:p>
       <w:pPr>
         <w:pStyle w:val="BodyText"/>
-      </w:pPr>
-      <w:r>
-        <w:t xml:space="preserve">The results from the BP regression for the general sample are shown in Table x. The estimations for Eq. (1) are shown in the upper part of the Table, while the estimation for Eq. (2) in the lower part. The probability that WTP be equal or higher to the two bids amount is influenced by the respondent’s own characteristics and by a series of independent variables that reflect her/his preferences for the ES being valued. The coefficient on the bid was negative and significant in both equations, which indicates as the price increased the probability of a positive answer to the WTP question decreased.</w:t>
-      </w:r>
-    </w:p>
-    <w:p>
-      <w:pPr>
-        <w:pStyle w:val="BodyText"/>
-      </w:pPr>
-      <w:r>
-        <w:t xml:space="preserve">The results for the general sample indicate that WTP from the first equation (Eq 1) was influenced positively by the level of education, and by the respondent’s perceptions about infrastructure and temperature of the park, while was negatively affected by the respondent’s age. The variable gender wasn’t statistically significant.</w:t>
-      </w:r>
-    </w:p>
-    <w:p>
-      <w:pPr>
-        <w:pStyle w:val="BodyText"/>
-      </w:pPr>
-      <w:r>
-        <w:t xml:space="preserve">in the second equation, the results for the general sample indicate that WTP wasn’t influenced positively by the age of respondents, but does by respondent’s perceptions about infrastructure. Opposite to the first equation, the level of education and the respondent’s perceptions about the temperature of the park weren’t statistically significant.</w:t>
-      </w:r>
-    </w:p>
-    <w:bookmarkStart w:id="27" w:name="wtp-results"/>
-    <w:p>
-      <w:pPr>
-        <w:pStyle w:val="Heading2"/>
-      </w:pPr>
-      <w:r>
-        <w:t xml:space="preserve">WTP results</w:t>
-      </w:r>
-    </w:p>
-    <w:p>
-      <w:pPr>
-        <w:pStyle w:val="FirstParagraph"/>
       </w:pPr>
       <w:r>
         <w:rPr>
           <w:bCs/>
           <w:b/>
         </w:rPr>
-        <w:t xml:space="preserve">inserir tabela com proporcao das respostas y e n’s</w:t>
+        <w:t xml:space="preserve">Inserir detalhamento das respostas por parque e geral</w:t>
       </w:r>
     </w:p>
     <w:bookmarkEnd w:id="27"/>
+    <w:bookmarkStart w:id="28" w:name="Xc3b969cbe9ff3d2b64b6558717fc80f6fb1b907"/>
+    <w:p>
+      <w:pPr>
+        <w:pStyle w:val="Heading2"/>
+      </w:pPr>
+      <w:r>
+        <w:t xml:space="preserve">Bivariate Probit Model estimation results</w:t>
+      </w:r>
+    </w:p>
+    <w:p>
+      <w:pPr>
+        <w:pStyle w:val="FirstParagraph"/>
+      </w:pPr>
+      <w:r>
+        <w:t xml:space="preserve">The results from the BP regression for the general sample are shown in Table x. The estimations for Eq. (1) are shown in the upper part of the Table, while the estimation for Eq. (2) in the lower part. The probability that WTP be equal or higher to the two bids amount is influenced by the respondent’s own characteristics and by a series of independent variables that reflect their preferences for the ES being valued. The coefficient on the bid was negative and statistically significant in both equations, which indicates as the price increased the probability of a positive answer to the WTP question decreased.</w:t>
+      </w:r>
+    </w:p>
+    <w:p>
+      <w:pPr>
+        <w:pStyle w:val="BodyText"/>
+      </w:pPr>
+      <w:r>
+        <w:t xml:space="preserve">The results for the general sample indicate that WTP from the first equation (Eq 1) was influenced positively by the level of education (0.2166, p-value &lt; 0,05), and by the respondent’s perceptions about Facilities (0.5036, p-value &lt; 0,01) and temperature of the park (0.2702, p-value &lt; 0,01), while the respondent’s gender was statistically significant just in the second equation.</w:t>
+      </w:r>
+    </w:p>
+    <w:p>
+      <w:pPr>
+        <w:pStyle w:val="BodyText"/>
+      </w:pPr>
+      <w:r>
+        <w:t xml:space="preserve">Our results allow us to highlight the find that the respondents’ age has a statistically significant negative impact on both the respondents’ initial and follow-up decisions on their contribution to realizing the presented scenario. The regression coefficient is (-0.0066, p-value &lt; 0,05) at the respondents’ initial response and (-0.0108, p-value &lt; 0,01) at the follow-up response, which means that the higher the age, the lowest the probability that the respondent shall accept the proposed willingness-to-pay value.</w:t>
+      </w:r>
+    </w:p>
+    <w:p>
+      <w:pPr>
+        <w:pStyle w:val="BodyText"/>
+      </w:pPr>
+      <w:r>
+        <w:t xml:space="preserve">Examining just the second equation, the results for the general sample indicate that WTP is negatively influenced by the age of respondents (0.010, p-value &lt; 0,01), by the park’s temperature (0.090, p-value &lt; 0,01), and the respondent’s gender (0.042, p-value &lt; 0,186). However, it is positively affected by respondent’s perceptions about the park’s Facilities (0.176, p-value &lt; 0,01). Opposite to the first equation, the level of education wasn’t statistically significant.</w:t>
+      </w:r>
+    </w:p>
+    <w:p>
+      <w:pPr>
+        <w:pStyle w:val="BodyText"/>
+      </w:pPr>
+      <w:r>
+        <w:t xml:space="preserve">Examining the results, we could interpret some of the signs of the estimated coefficients as expected and consistent with the economic theory. For example, the likelihood of voting</w:t>
+      </w:r>
+      <w:r>
+        <w:t xml:space="preserve"> </w:t>
+      </w:r>
+      <w:r>
+        <w:t xml:space="preserve">“</w:t>
+      </w:r>
+      <w:r>
+        <w:t xml:space="preserve">yes</w:t>
+      </w:r>
+      <w:r>
+        <w:t xml:space="preserve">”</w:t>
+      </w:r>
+      <w:r>
+        <w:t xml:space="preserve"> </w:t>
+      </w:r>
+      <w:r>
+        <w:t xml:space="preserve">to the proposed program in the second equation is higher for younger and better-educated respondents, as well as for female respondents. It’s not certain, but the age results can be explained by the high average age of the respondents (41 years). On the other hand, we find that likelihood of voting</w:t>
+      </w:r>
+      <w:r>
+        <w:t xml:space="preserve"> </w:t>
+      </w:r>
+      <w:r>
+        <w:t xml:space="preserve">“</w:t>
+      </w:r>
+      <w:r>
+        <w:t xml:space="preserve">yes</w:t>
+      </w:r>
+      <w:r>
+        <w:t xml:space="preserve">”</w:t>
+      </w:r>
+      <w:r>
+        <w:t xml:space="preserve"> </w:t>
+      </w:r>
+      <w:r>
+        <w:t xml:space="preserve">to the proposed program is lower when we consider park respondent’s temperature perceptions. Furthermore, the regression model indicates statistically significant and theoretically justify relationships between the WTP responses and several explanatory variables.</w:t>
+      </w:r>
+    </w:p>
     <w:bookmarkEnd w:id="28"/>
-    <w:bookmarkStart w:id="29" w:name="sec:4"/>
+    <w:bookmarkEnd w:id="29"/>
+    <w:bookmarkStart w:id="30" w:name="sec:4"/>
     <w:p>
       <w:pPr>
         <w:pStyle w:val="Heading1"/>
@@ -3426,8 +3627,36 @@
         <w:t xml:space="preserve">Discussion</w:t>
       </w:r>
     </w:p>
-    <w:bookmarkEnd w:id="29"/>
-    <w:bookmarkStart w:id="30" w:name="sec:5"/>
+    <w:p>
+      <w:pPr>
+        <w:pStyle w:val="FirstParagraph"/>
+      </w:pPr>
+      <w:r>
+        <w:t xml:space="preserve">(Brander and Koetse 2011)</w:t>
+      </w:r>
+      <w:r>
+        <w:t xml:space="preserve"> </w:t>
+      </w:r>
+      <w:r>
+        <w:t xml:space="preserve">An important finding from the meta-analyses is that the methodological design of the underlying valuation study has a large influence on the results of both CV.</w:t>
+      </w:r>
+    </w:p>
+    <w:p>
+      <w:pPr>
+        <w:pStyle w:val="BodyText"/>
+      </w:pPr>
+      <w:r>
+        <w:t xml:space="preserve">Ver secao 5.3. Determinants of the true willingness to pay Let us now consider the impacts of the determinants de</w:t>
+      </w:r>
+      <w:r>
+        <w:t xml:space="preserve"> </w:t>
+      </w:r>
+      <w:r>
+        <w:t xml:space="preserve">(Verbič, Slabe-Erker, and Klun 2016)</w:t>
+      </w:r>
+    </w:p>
+    <w:bookmarkEnd w:id="30"/>
+    <w:bookmarkStart w:id="31" w:name="sec:5"/>
     <w:p>
       <w:pPr>
         <w:pStyle w:val="Heading1"/>
@@ -3436,14 +3665,38 @@
         <w:t xml:space="preserve">Conclusions</w:t>
       </w:r>
     </w:p>
-    <w:bookmarkEnd w:id="30"/>
-    <w:bookmarkStart w:id="45" w:name="policy-implications"/>
+    <w:p>
+      <w:pPr>
+        <w:pStyle w:val="FirstParagraph"/>
+      </w:pPr>
+      <w:r>
+        <w:t xml:space="preserve">Estimating the benefits provided by green areas in urban spaces is not an easy task, especially in public projects. However, this difficulty should not be seen as an insurmountable condition. For this reason, we endeavor to obtain a monetary measure derived from the benefits extracted by the users of the parks, especially from their direct use value of the Cultural Ecosystem Services, such as the use of the parks of the City of Recife for the recreational activities of its visitors.</w:t>
+      </w:r>
+    </w:p>
+    <w:p>
+      <w:pPr>
+        <w:pStyle w:val="BodyText"/>
+      </w:pPr>
+      <w:r>
+        <w:t xml:space="preserve">We find that urban parks and green spaces are quite important to the local population. For that reason, one of the exercises proposed in this article was precisely to estimate the willingness to pay of park users and measure the total surplus of that provision. We address the need to recover a green area (park), highlighting its importance as an alternative in improving the quality of life of the population benefited by the studied area. In fact, our results are restricted to the urban population of the city where parks are located (Recife - Brazil), which does not prevent our estimates from being compared with the similarities of other cities in developing countries.</w:t>
+      </w:r>
+    </w:p>
+    <w:p>
+      <w:pPr>
+        <w:pStyle w:val="BodyText"/>
+      </w:pPr>
+      <w:r>
+        <w:t xml:space="preserve">In general, our findings suggest that part of the population of Recife attributes a positive economic benefit to the urban park, and for this reason, they expressed a positive Willingness to Pay. We believe that this result was possible because of the positive effect of park to his users. Our results also reveal that the value of the bids offered had a greater influence on the Respondents’ Willingness to Pay. The Estimated WTP for the model was R$ 40.47 (first bid) and R$ 32.69 (second bid). which totaled a consumer surplus of R$ 545,151.90 and R$ 568,075.52.</w:t>
+      </w:r>
+    </w:p>
+    <w:bookmarkEnd w:id="31"/>
+    <w:bookmarkStart w:id="32" w:name="policy-implications-and-recomendations"/>
     <w:p>
       <w:pPr>
         <w:pStyle w:val="Heading1"/>
       </w:pPr>
       <w:r>
-        <w:t xml:space="preserve">Policy implications</w:t>
+        <w:t xml:space="preserve">Policy implications and Recomendations</w:t>
       </w:r>
     </w:p>
     <w:p>
@@ -3451,11 +3704,89 @@
         <w:pStyle w:val="FirstParagraph"/>
       </w:pPr>
       <w:r>
-        <w:t xml:space="preserve">Verificar texto do D. Latinopoulos et al. 2016</w:t>
-      </w:r>
-    </w:p>
-    <w:bookmarkStart w:id="44" w:name="refs"/>
-    <w:bookmarkStart w:id="31" w:name="ref-amato2016metropoles"/>
+        <w:t xml:space="preserve">Like any economic methodology, contingent valuation has its limitations and it alone can never provide the definitive answer to any major policy question (Carson, 1998).</w:t>
+      </w:r>
+    </w:p>
+    <w:p>
+      <w:pPr>
+        <w:pStyle w:val="BodyText"/>
+      </w:pPr>
+      <w:r>
+        <w:t xml:space="preserve">This study introduces a new approach to calibrate WTP estimates using perceived policy consequentiality that enables detailed analyses of the factors behind preference misrepresentations</w:t>
+      </w:r>
+      <w:r>
+        <w:t xml:space="preserve"> </w:t>
+      </w:r>
+      <w:r>
+        <w:t xml:space="preserve">(P. Liu et al. 2020)</w:t>
+      </w:r>
+      <w:r>
+        <w:t xml:space="preserve">. The perceived consequentiality reduces the probability of nontruthful choices and potentially leads to a more accurate willingness to pay (WTP) estimation</w:t>
+      </w:r>
+    </w:p>
+    <w:p>
+      <w:pPr>
+        <w:pStyle w:val="BodyText"/>
+      </w:pPr>
+      <w:r>
+        <w:t xml:space="preserve">In accordance with</w:t>
+      </w:r>
+      <w:r>
+        <w:t xml:space="preserve"> </w:t>
+      </w:r>
+      <w:r>
+        <w:t xml:space="preserve">(P. Liu et al. 2020)</w:t>
+      </w:r>
+      <w:r>
+        <w:t xml:space="preserve">, policy consequentiality refers to the belief of respondents that their survey responses will affect the outcome of whether a proposed policy or project is implemented. Payment consequentiality refers to the belief that payment will be imposed when the project gets implemented. Truthful preference revelation is unlikely when survey respondents do not believe that the survey is consequential</w:t>
+      </w:r>
+      <w:r>
+        <w:t xml:space="preserve"> </w:t>
+      </w:r>
+      <w:r>
+        <w:t xml:space="preserve">(Carson and Groves 2007)</w:t>
+      </w:r>
+      <w:r>
+        <w:t xml:space="preserve">, which may bias estimation on WTP.</w:t>
+      </w:r>
+    </w:p>
+    <w:p>
+      <w:pPr>
+        <w:pStyle w:val="BodyText"/>
+      </w:pPr>
+      <w:r>
+        <w:t xml:space="preserve">ACRESCENTAR comentário nas discussões a respeito de preferirmos imposto ou cobrança direto na conta ao inves de doação" -&gt;</w:t>
+      </w:r>
+      <w:r>
+        <w:t xml:space="preserve"> </w:t>
+      </w:r>
+    </w:p>
+    <w:p>
+      <w:pPr>
+        <w:pStyle w:val="BodyText"/>
+      </w:pPr>
+      <w:r>
+        <w:t xml:space="preserve">Verificar texto do</w:t>
+      </w:r>
+      <w:r>
+        <w:t xml:space="preserve"> </w:t>
+      </w:r>
+      <w:r>
+        <w:t xml:space="preserve">(Latinopoulos, Mallios, and Latinopoulos 2016)</w:t>
+      </w:r>
+    </w:p>
+    <w:bookmarkEnd w:id="32"/>
+    <w:bookmarkStart w:id="57" w:name="references"/>
+    <w:p>
+      <w:pPr>
+        <w:pStyle w:val="Heading1"/>
+      </w:pPr>
+      <w:r>
+        <w:t xml:space="preserve">References</w:t>
+      </w:r>
+    </w:p>
+    <w:bookmarkStart w:id="56" w:name="refs"/>
+    <w:bookmarkStart w:id="33" w:name="ref-amato2016metropoles"/>
     <w:p>
       <w:pPr>
         <w:pStyle w:val="Bibliography"/>
@@ -3521,8 +3852,8 @@
         <w:t xml:space="preserve">30 (86): 113–30.</w:t>
       </w:r>
     </w:p>
-    <w:bookmarkEnd w:id="31"/>
-    <w:bookmarkStart w:id="32" w:name="ref-arana2017qualidade"/>
+    <w:bookmarkEnd w:id="33"/>
+    <w:bookmarkStart w:id="34" w:name="ref-arana2017qualidade"/>
     <w:p>
       <w:pPr>
         <w:pStyle w:val="Bibliography"/>
@@ -3583,8 +3914,40 @@
         <w:t xml:space="preserve">32 (63): 179–201.</w:t>
       </w:r>
     </w:p>
-    <w:bookmarkEnd w:id="32"/>
-    <w:bookmarkStart w:id="33" w:name="ref-boerema2017ecosystem"/>
+    <w:bookmarkEnd w:id="34"/>
+    <w:bookmarkStart w:id="35" w:name="ref-arrow1993report"/>
+    <w:p>
+      <w:pPr>
+        <w:pStyle w:val="Bibliography"/>
+      </w:pPr>
+      <w:r>
+        <w:t xml:space="preserve">Arrow, Kenneth, Robert Solow, Paul R Portney, Edward E Leamer, Roy Radner, Howard Schuman, and others. 1993.</w:t>
+      </w:r>
+      <w:r>
+        <w:t xml:space="preserve"> </w:t>
+      </w:r>
+      <w:r>
+        <w:t xml:space="preserve">“Report of the NOAA Panel on Contingent Valuation.”</w:t>
+      </w:r>
+      <w:r>
+        <w:t xml:space="preserve"> </w:t>
+      </w:r>
+      <w:r>
+        <w:rPr>
+          <w:iCs/>
+          <w:i/>
+        </w:rPr>
+        <w:t xml:space="preserve">Federal Register</w:t>
+      </w:r>
+      <w:r>
+        <w:t xml:space="preserve"> </w:t>
+      </w:r>
+      <w:r>
+        <w:t xml:space="preserve">58 (10): 4601–14.</w:t>
+      </w:r>
+    </w:p>
+    <w:bookmarkEnd w:id="35"/>
+    <w:bookmarkStart w:id="36" w:name="ref-boerema2017ecosystem"/>
     <w:p>
       <w:pPr>
         <w:pStyle w:val="Bibliography"/>
@@ -3615,8 +3978,40 @@
         <w:t xml:space="preserve">54 (2): 358–70.</w:t>
       </w:r>
     </w:p>
-    <w:bookmarkEnd w:id="33"/>
-    <w:bookmarkStart w:id="34" w:name="ref-camargo2018physical"/>
+    <w:bookmarkEnd w:id="36"/>
+    <w:bookmarkStart w:id="37" w:name="ref-brander2011value"/>
+    <w:p>
+      <w:pPr>
+        <w:pStyle w:val="Bibliography"/>
+      </w:pPr>
+      <w:r>
+        <w:t xml:space="preserve">Brander, Luke M, and Mark J Koetse. 2011.</w:t>
+      </w:r>
+      <w:r>
+        <w:t xml:space="preserve"> </w:t>
+      </w:r>
+      <w:r>
+        <w:t xml:space="preserve">“The Value of Urban Open Space: Meta-Analyses of Contingent Valuation and Hedonic Pricing Results.”</w:t>
+      </w:r>
+      <w:r>
+        <w:t xml:space="preserve"> </w:t>
+      </w:r>
+      <w:r>
+        <w:rPr>
+          <w:iCs/>
+          <w:i/>
+        </w:rPr>
+        <w:t xml:space="preserve">Journal of Environmental Management</w:t>
+      </w:r>
+      <w:r>
+        <w:t xml:space="preserve"> </w:t>
+      </w:r>
+      <w:r>
+        <w:t xml:space="preserve">92 (10): 2763–73.</w:t>
+      </w:r>
+    </w:p>
+    <w:bookmarkEnd w:id="37"/>
+    <w:bookmarkStart w:id="38" w:name="ref-camargo2018physical"/>
     <w:p>
       <w:pPr>
         <w:pStyle w:val="Bibliography"/>
@@ -3647,13 +4042,106 @@
         <w:t xml:space="preserve">15 (8): 581–91.</w:t>
       </w:r>
     </w:p>
-    <w:bookmarkEnd w:id="34"/>
-    <w:bookmarkStart w:id="35" w:name="ref-diaz2019global"/>
+    <w:bookmarkEnd w:id="38"/>
+    <w:bookmarkStart w:id="39" w:name="ref-cameron1994estimation"/>
     <w:p>
       <w:pPr>
         <w:pStyle w:val="Bibliography"/>
       </w:pPr>
       <w:r>
+        <w:t xml:space="preserve">Cameron, Trudy Ann, and John Quiggin. 1994.</w:t>
+      </w:r>
+      <w:r>
+        <w:t xml:space="preserve"> </w:t>
+      </w:r>
+      <w:r>
+        <w:t xml:space="preserve">“Estimation Using Contingent Valuation Data from a" Dichotomous Choice with Follow-up" Questionnaire.”</w:t>
+      </w:r>
+      <w:r>
+        <w:t xml:space="preserve"> </w:t>
+      </w:r>
+      <w:r>
+        <w:rPr>
+          <w:iCs/>
+          <w:i/>
+        </w:rPr>
+        <w:t xml:space="preserve">Journal of Environmental Economics and Management</w:t>
+      </w:r>
+      <w:r>
+        <w:t xml:space="preserve"> </w:t>
+      </w:r>
+      <w:r>
+        <w:t xml:space="preserve">27 (3): 218–34.</w:t>
+      </w:r>
+    </w:p>
+    <w:bookmarkEnd w:id="39"/>
+    <w:bookmarkStart w:id="40" w:name="ref-carson2007incentive"/>
+    <w:p>
+      <w:pPr>
+        <w:pStyle w:val="Bibliography"/>
+      </w:pPr>
+      <w:r>
+        <w:t xml:space="preserve">Carson, Richard T, and Theodore Groves. 2007.</w:t>
+      </w:r>
+      <w:r>
+        <w:t xml:space="preserve"> </w:t>
+      </w:r>
+      <w:r>
+        <w:t xml:space="preserve">“Incentive and Informational Properties of Preference Questions.”</w:t>
+      </w:r>
+      <w:r>
+        <w:t xml:space="preserve"> </w:t>
+      </w:r>
+      <w:r>
+        <w:rPr>
+          <w:iCs/>
+          <w:i/>
+        </w:rPr>
+        <w:t xml:space="preserve">Environmental and Resource Economics</w:t>
+      </w:r>
+      <w:r>
+        <w:t xml:space="preserve"> </w:t>
+      </w:r>
+      <w:r>
+        <w:t xml:space="preserve">37 (1): 181–210.</w:t>
+      </w:r>
+    </w:p>
+    <w:bookmarkEnd w:id="40"/>
+    <w:bookmarkStart w:id="41" w:name="ref-cruzneto2021"/>
+    <w:p>
+      <w:pPr>
+        <w:pStyle w:val="Bibliography"/>
+      </w:pPr>
+      <w:r>
+        <w:t xml:space="preserve">Cruz Neto, Claudiano C., Carlos E. M. Silva, Zenaide R. Ferreira, Victor E. A. Albuquerque, Ivano F. S. Morais, Ívison R. V. Silva, Natália F. L. Santos, and Juliana S. de M. Albuquerque. 2021.</w:t>
+      </w:r>
+      <w:r>
+        <w:t xml:space="preserve"> </w:t>
+      </w:r>
+      <w:r>
+        <w:t xml:space="preserve">“Willingness to Pay for Urban Green Spaces.”</w:t>
+      </w:r>
+      <w:r>
+        <w:t xml:space="preserve"> </w:t>
+      </w:r>
+      <w:r>
+        <w:rPr>
+          <w:iCs/>
+          <w:i/>
+        </w:rPr>
+        <w:t xml:space="preserve">Fronteiras: Journal of Social, Technological and Environmental Science</w:t>
+      </w:r>
+      <w:r>
+        <w:t xml:space="preserve">.</w:t>
+      </w:r>
+    </w:p>
+    <w:bookmarkEnd w:id="41"/>
+    <w:bookmarkStart w:id="42" w:name="ref-diaz2019global"/>
+    <w:p>
+      <w:pPr>
+        <w:pStyle w:val="Bibliography"/>
+      </w:pPr>
+      <w:r>
         <w:t xml:space="preserve">Dı́az, Sandra Myrna, Josef Settele, Eduardo Brondı́zio, Hien Ngo, Maximilien Guèze, John Agard, Almut Arneth, et al. 2019.</w:t>
       </w:r>
       <w:r>
@@ -3663,8 +4151,40 @@
         <w:t xml:space="preserve">“The Global Assessment Report on Biodiversity and Ecosystem Services: Summary for Policy Makers.”</w:t>
       </w:r>
     </w:p>
-    <w:bookmarkEnd w:id="35"/>
-    <w:bookmarkStart w:id="36" w:name="ref-haines2018revision"/>
+    <w:bookmarkEnd w:id="42"/>
+    <w:bookmarkStart w:id="43" w:name="ref-groothuis2002does"/>
+    <w:p>
+      <w:pPr>
+        <w:pStyle w:val="Bibliography"/>
+      </w:pPr>
+      <w:r>
+        <w:t xml:space="preserve">Groothuis, Peter A, and John C Whitehead. 2002.</w:t>
+      </w:r>
+      <w:r>
+        <w:t xml:space="preserve"> </w:t>
+      </w:r>
+      <w:r>
+        <w:t xml:space="preserve">“Does Don’t Know Mean No? Analysis of’don’t Know’responses in Dichotomous Choice Contingent Valuation Questions.”</w:t>
+      </w:r>
+      <w:r>
+        <w:t xml:space="preserve"> </w:t>
+      </w:r>
+      <w:r>
+        <w:rPr>
+          <w:iCs/>
+          <w:i/>
+        </w:rPr>
+        <w:t xml:space="preserve">Applied Economics</w:t>
+      </w:r>
+      <w:r>
+        <w:t xml:space="preserve"> </w:t>
+      </w:r>
+      <w:r>
+        <w:t xml:space="preserve">34 (15): 1935–40.</w:t>
+      </w:r>
+    </w:p>
+    <w:bookmarkEnd w:id="43"/>
+    <w:bookmarkStart w:id="44" w:name="ref-haines2018revision"/>
     <w:p>
       <w:pPr>
         <w:pStyle w:val="Bibliography"/>
@@ -3695,8 +4215,40 @@
         <w:t xml:space="preserve">3: e27108.</w:t>
       </w:r>
     </w:p>
-    <w:bookmarkEnd w:id="36"/>
-    <w:bookmarkStart w:id="37" w:name="ref-keeler2019social"/>
+    <w:bookmarkEnd w:id="44"/>
+    <w:bookmarkStart w:id="45" w:name="ref-hanemann1991statistical"/>
+    <w:p>
+      <w:pPr>
+        <w:pStyle w:val="Bibliography"/>
+      </w:pPr>
+      <w:r>
+        <w:t xml:space="preserve">Hanemann, Michael, John Loomis, and Barbara Kanninen. 1991.</w:t>
+      </w:r>
+      <w:r>
+        <w:t xml:space="preserve"> </w:t>
+      </w:r>
+      <w:r>
+        <w:t xml:space="preserve">“Statistical Efficiency of Double-Bounded Dichotomous Choice Contingent Valuation.”</w:t>
+      </w:r>
+      <w:r>
+        <w:t xml:space="preserve"> </w:t>
+      </w:r>
+      <w:r>
+        <w:rPr>
+          <w:iCs/>
+          <w:i/>
+        </w:rPr>
+        <w:t xml:space="preserve">American Journal of Agricultural Economics</w:t>
+      </w:r>
+      <w:r>
+        <w:t xml:space="preserve"> </w:t>
+      </w:r>
+      <w:r>
+        <w:t xml:space="preserve">73 (4): 1255–63.</w:t>
+      </w:r>
+    </w:p>
+    <w:bookmarkEnd w:id="45"/>
+    <w:bookmarkStart w:id="46" w:name="ref-keeler2019social"/>
     <w:p>
       <w:pPr>
         <w:pStyle w:val="Bibliography"/>
@@ -3727,8 +4279,40 @@
         <w:t xml:space="preserve">2 (1): 29–38.</w:t>
       </w:r>
     </w:p>
-    <w:bookmarkEnd w:id="37"/>
-    <w:bookmarkStart w:id="38" w:name="ref-liu2020supply"/>
+    <w:bookmarkEnd w:id="46"/>
+    <w:bookmarkStart w:id="47" w:name="ref-latinopoulos2016valuing"/>
+    <w:p>
+      <w:pPr>
+        <w:pStyle w:val="Bibliography"/>
+      </w:pPr>
+      <w:r>
+        <w:t xml:space="preserve">Latinopoulos, Dionysis, Zisis Mallios, and Pericles Latinopoulos. 2016.</w:t>
+      </w:r>
+      <w:r>
+        <w:t xml:space="preserve"> </w:t>
+      </w:r>
+      <w:r>
+        <w:t xml:space="preserve">“Valuing the Benefits of an Urban Park Project: A Contingent Valuation Study in Thessaloniki, Greece.”</w:t>
+      </w:r>
+      <w:r>
+        <w:t xml:space="preserve"> </w:t>
+      </w:r>
+      <w:r>
+        <w:rPr>
+          <w:iCs/>
+          <w:i/>
+        </w:rPr>
+        <w:t xml:space="preserve">Land Use Policy</w:t>
+      </w:r>
+      <w:r>
+        <w:t xml:space="preserve"> </w:t>
+      </w:r>
+      <w:r>
+        <w:t xml:space="preserve">55: 130–41.</w:t>
+      </w:r>
+    </w:p>
+    <w:bookmarkEnd w:id="47"/>
+    <w:bookmarkStart w:id="48" w:name="ref-liu2020supply"/>
     <w:p>
       <w:pPr>
         <w:pStyle w:val="Bibliography"/>
@@ -3759,8 +4343,37 @@
         <w:t xml:space="preserve">203: 103898.</w:t>
       </w:r>
     </w:p>
-    <w:bookmarkEnd w:id="38"/>
-    <w:bookmarkStart w:id="39" w:name="ref-londe2014influencia"/>
+    <w:bookmarkEnd w:id="48"/>
+    <w:bookmarkStart w:id="49" w:name="ref-liu2020effects"/>
+    <w:p>
+      <w:pPr>
+        <w:pStyle w:val="Bibliography"/>
+      </w:pPr>
+      <w:r>
+        <w:t xml:space="preserve">Liu, Pengfei, Xiang Bi, Qi Luo, and John C Whitehead. 2020.</w:t>
+      </w:r>
+      <w:r>
+        <w:t xml:space="preserve"> </w:t>
+      </w:r>
+      <w:r>
+        <w:t xml:space="preserve">“Effects of Policy Consequentiality and Payment Vehicle on Contingent Valuation: Structural Estimates on Preference Misrepresentation.”</w:t>
+      </w:r>
+      <w:r>
+        <w:t xml:space="preserve"> </w:t>
+      </w:r>
+      <w:r>
+        <w:rPr>
+          <w:iCs/>
+          <w:i/>
+        </w:rPr>
+        <w:t xml:space="preserve">Available at SSRN 3577847</w:t>
+      </w:r>
+      <w:r>
+        <w:t xml:space="preserve">.</w:t>
+      </w:r>
+    </w:p>
+    <w:bookmarkEnd w:id="49"/>
+    <w:bookmarkStart w:id="50" w:name="ref-londe2014influencia"/>
     <w:p>
       <w:pPr>
         <w:pStyle w:val="Bibliography"/>
@@ -3834,8 +4447,8 @@
         <w:t xml:space="preserve">10 (18): 264–72.</w:t>
       </w:r>
     </w:p>
-    <w:bookmarkEnd w:id="39"/>
-    <w:bookmarkStart w:id="40" w:name="ref-un2018"/>
+    <w:bookmarkEnd w:id="50"/>
+    <w:bookmarkStart w:id="51" w:name="ref-un2018"/>
     <w:p>
       <w:pPr>
         <w:pStyle w:val="Bibliography"/>
@@ -3850,8 +4463,8 @@
         <w:t xml:space="preserve">“World Urbanization Prospects: The 2018 Revision (ST/ESA/SER.a/420).”</w:t>
       </w:r>
     </w:p>
-    <w:bookmarkEnd w:id="40"/>
-    <w:bookmarkStart w:id="41" w:name="ref-un2019"/>
+    <w:bookmarkEnd w:id="51"/>
+    <w:bookmarkStart w:id="52" w:name="ref-un2019"/>
     <w:p>
       <w:pPr>
         <w:pStyle w:val="Bibliography"/>
@@ -3866,8 +4479,8 @@
         <w:t xml:space="preserve">“World Population Prospects 2019.”</w:t>
       </w:r>
     </w:p>
-    <w:bookmarkEnd w:id="41"/>
-    <w:bookmarkStart w:id="42" w:name="ref-ridding2018importance"/>
+    <w:bookmarkEnd w:id="52"/>
+    <w:bookmarkStart w:id="53" w:name="ref-ridding2018importance"/>
     <w:p>
       <w:pPr>
         <w:pStyle w:val="Bibliography"/>
@@ -3898,8 +4511,8 @@
         <w:t xml:space="preserve">206: 1145–54.</w:t>
       </w:r>
     </w:p>
-    <w:bookmarkEnd w:id="42"/>
-    <w:bookmarkStart w:id="43" w:name="ref-silveira2018espaccos"/>
+    <w:bookmarkEnd w:id="53"/>
+    <w:bookmarkStart w:id="54" w:name="ref-silveira2018espaccos"/>
     <w:p>
       <w:pPr>
         <w:pStyle w:val="Bibliography"/>
@@ -3976,9 +4589,41 @@
         <w:t xml:space="preserve">52: 49.</w:t>
       </w:r>
     </w:p>
-    <w:bookmarkEnd w:id="43"/>
-    <w:bookmarkEnd w:id="44"/>
-    <w:bookmarkEnd w:id="45"/>
+    <w:bookmarkEnd w:id="54"/>
+    <w:bookmarkStart w:id="55" w:name="ref-verbivc2016contingent"/>
+    <w:p>
+      <w:pPr>
+        <w:pStyle w:val="Bibliography"/>
+      </w:pPr>
+      <w:r>
+        <w:t xml:space="preserve">Verbič, Miroslav, Renata Slabe-Erker, and Maja Klun. 2016.</w:t>
+      </w:r>
+      <w:r>
+        <w:t xml:space="preserve"> </w:t>
+      </w:r>
+      <w:r>
+        <w:t xml:space="preserve">“Contingent Valuation of Urban Public Space: A Case Study of Ljubljanica Riverbanks.”</w:t>
+      </w:r>
+      <w:r>
+        <w:t xml:space="preserve"> </w:t>
+      </w:r>
+      <w:r>
+        <w:rPr>
+          <w:iCs/>
+          <w:i/>
+        </w:rPr>
+        <w:t xml:space="preserve">Land Use Policy</w:t>
+      </w:r>
+      <w:r>
+        <w:t xml:space="preserve"> </w:t>
+      </w:r>
+      <w:r>
+        <w:t xml:space="preserve">56: 58–67.</w:t>
+      </w:r>
+    </w:p>
+    <w:bookmarkEnd w:id="55"/>
+    <w:bookmarkEnd w:id="56"/>
+    <w:bookmarkEnd w:id="57"/>
     <w:sectPr/>
   </w:body>
 </w:document>

</xml_diff>